<commit_message>
Update meeting log for 26-09-2025: discussions, decisions, tasks
</commit_message>
<xml_diff>
--- a/Meetings/TeamMeetingLog1-26-09-2025.docx
+++ b/Meetings/TeamMeetingLog1-26-09-2025.docx
@@ -7,25 +7,7 @@
         <w:pStyle w:val="Title"/>
       </w:pPr>
       <w:r>
-        <w:t>Team Meeting Log</w:t>
-      </w:r>
-      <w:r>
-        <w:t xml:space="preserve"> 1 </w:t>
-      </w:r>
-      <w:r>
-        <w:t>–</w:t>
-      </w:r>
-      <w:r>
-        <w:t xml:space="preserve"> </w:t>
-      </w:r>
-      <w:r>
-        <w:t>2</w:t>
-      </w:r>
-      <w:r>
-        <w:t>6</w:t>
-      </w:r>
-      <w:r>
-        <w:t>/09/2025</w:t>
+        <w:t>Team Meeting Log 1 – 26/09/2025</w:t>
       </w:r>
     </w:p>
     <w:p>
@@ -38,53 +20,17 @@
     </w:p>
     <w:p>
       <w:r>
-        <w:t>Date:</w:t>
-      </w:r>
-      <w:r>
-        <w:t xml:space="preserve"> </w:t>
-      </w:r>
-      <w:r>
-        <w:t>2</w:t>
-      </w:r>
-      <w:r>
-        <w:t>6</w:t>
-      </w:r>
-      <w:r>
-        <w:t>/09/2025</w:t>
-      </w:r>
-      <w:r>
-        <w:t xml:space="preserve"> </w:t>
-      </w:r>
-      <w:r>
-        <w:t>Friday</w:t>
+        <w:t>Date: 26/09/2025 Friday</w:t>
       </w:r>
     </w:p>
     <w:p>
       <w:r>
-        <w:t xml:space="preserve">Time: </w:t>
-      </w:r>
-      <w:r>
-        <w:t>13</w:t>
-      </w:r>
-      <w:r>
-        <w:t xml:space="preserve">:02 to </w:t>
-      </w:r>
-      <w:r>
-        <w:t>13</w:t>
-      </w:r>
-      <w:r>
-        <w:t>:35</w:t>
-      </w:r>
-      <w:r>
-        <w:t xml:space="preserve"> after class</w:t>
+        <w:t>Time: 13:02 to 13:35 after class</w:t>
       </w:r>
     </w:p>
     <w:p>
       <w:r>
-        <w:t xml:space="preserve">Attendees: </w:t>
-      </w:r>
-      <w:r>
-        <w:t>ALL - Shalini, Huda, Hina, Priyanka, Karan</w:t>
+        <w:t>Attendees: ALL - Shalini, Huda, Hina, Priyanka, Karan</w:t>
       </w:r>
     </w:p>
     <w:p>
@@ -94,16 +40,7 @@
     </w:p>
     <w:p>
       <w:r>
-        <w:t xml:space="preserve">Duration: </w:t>
-      </w:r>
-      <w:r>
-        <w:t>3</w:t>
-      </w:r>
-      <w:r>
-        <w:t>3</w:t>
-      </w:r>
-      <w:r>
-        <w:t>minutes</w:t>
+        <w:t>Duration: 33minutes</w:t>
       </w:r>
     </w:p>
     <w:p>
@@ -137,13 +74,7 @@
         <w:pStyle w:val="Heading2"/>
       </w:pPr>
       <w:r>
-        <w:t xml:space="preserve">Research/Decisions </w:t>
-      </w:r>
-      <w:r>
-        <w:t xml:space="preserve">Needed to be </w:t>
-      </w:r>
-      <w:r>
-        <w:t>Made</w:t>
+        <w:t>Research/Decisions Needed to be Made</w:t>
       </w:r>
     </w:p>
     <w:p>
@@ -158,7 +89,15 @@
         <w:t xml:space="preserve">• </w:t>
       </w:r>
       <w:r>
-        <w:t>Finalize the main testbed city (likely New York) and clarify if Dublin remains only as a secondary/local scenario.</w:t>
+        <w:t>Finalize the main testbed city (</w:t>
+      </w:r>
+      <w:proofErr w:type="gramStart"/>
+      <w:r>
+        <w:t>likely</w:t>
+      </w:r>
+      <w:proofErr w:type="gramEnd"/>
+      <w:r>
+        <w:t xml:space="preserve"> New York) and clarify if Dublin remains only as a secondary/local scenario.</w:t>
       </w:r>
       <w:r>
         <w:t xml:space="preserve"> </w:t>
@@ -174,10 +113,7 @@
     </w:p>
     <w:p>
       <w:r>
-        <w:t xml:space="preserve">• </w:t>
-      </w:r>
-      <w:r>
-        <w:t>N/A</w:t>
+        <w:t>• N/A</w:t>
       </w:r>
     </w:p>
     <w:p>
@@ -190,16 +126,7 @@
     </w:p>
     <w:p>
       <w:r>
-        <w:t>Date &amp; Time:</w:t>
-      </w:r>
-      <w:r>
-        <w:t xml:space="preserve"> </w:t>
-      </w:r>
-      <w:r>
-        <w:t>Friday</w:t>
-      </w:r>
-      <w:r>
-        <w:t xml:space="preserve"> evening</w:t>
+        <w:t>Date &amp; Time: Friday evening</w:t>
       </w:r>
     </w:p>
     <w:p>
@@ -217,65 +144,35 @@
         <w:pStyle w:val="Heading1"/>
       </w:pPr>
       <w:r>
-        <w:t>Meeting 2</w:t>
+        <w:t>Meeting 2 (Scheduled Call till December)</w:t>
       </w:r>
       <w:r>
-        <w:t xml:space="preserve"> (Scheduled Call till December)</w:t>
+        <w:t xml:space="preserve"> </w:t>
       </w:r>
     </w:p>
     <w:p>
       <w:r>
-        <w:t>Date: 2</w:t>
-      </w:r>
-      <w:r>
-        <w:t>6</w:t>
-      </w:r>
-      <w:r>
-        <w:t xml:space="preserve">/09/2025 </w:t>
-      </w:r>
-      <w:r>
-        <w:t>Friday</w:t>
+        <w:t>Date: 26/09/2025 Friday</w:t>
       </w:r>
     </w:p>
     <w:p>
       <w:r>
-        <w:t xml:space="preserve">Time: </w:t>
-      </w:r>
-      <w:r>
-        <w:t>20</w:t>
-      </w:r>
-      <w:r>
-        <w:t xml:space="preserve">:21 to </w:t>
-      </w:r>
-      <w:r>
-        <w:t>20</w:t>
-      </w:r>
-      <w:r>
-        <w:t>:57</w:t>
+        <w:t>Time: 20:21 to 20:57</w:t>
       </w:r>
     </w:p>
     <w:p>
       <w:r>
-        <w:t xml:space="preserve">Attendees: </w:t>
-      </w:r>
-      <w:r>
-        <w:t>ALL - Shalini, Huda, Hina, Priyanka, Karan</w:t>
+        <w:t>Attendees: ALL - Shalini, Huda, Hina, Priyanka, Karan</w:t>
       </w:r>
     </w:p>
     <w:p>
       <w:r>
-        <w:t xml:space="preserve">Place/Platform: </w:t>
-      </w:r>
-      <w:r>
-        <w:t>Microsoft Teams</w:t>
+        <w:t>Place/Platform: Microsoft Teams</w:t>
       </w:r>
     </w:p>
     <w:p>
       <w:r>
-        <w:t xml:space="preserve">Duration: </w:t>
-      </w:r>
-      <w:r>
-        <w:t>36minutes</w:t>
+        <w:t>Duration: 36minutes</w:t>
       </w:r>
     </w:p>
     <w:p>
@@ -309,13 +206,7 @@
         <w:pStyle w:val="Heading2"/>
       </w:pPr>
       <w:r>
-        <w:t xml:space="preserve">Research/Decisions </w:t>
-      </w:r>
-      <w:r>
-        <w:t xml:space="preserve">Needed to be </w:t>
-      </w:r>
-      <w:r>
-        <w:t>Made</w:t>
+        <w:t>Research/Decisions Needed to be Made</w:t>
       </w:r>
     </w:p>
     <w:p>
@@ -329,7 +220,15 @@
         <w:t xml:space="preserve">Waze, </w:t>
       </w:r>
       <w:r>
-        <w:t xml:space="preserve">Google Maps, Mapbox, OpenStreetMap) and confirm the database type for geospatial </w:t>
+        <w:t xml:space="preserve">Google Maps, </w:t>
+      </w:r>
+      <w:proofErr w:type="spellStart"/>
+      <w:r>
+        <w:t>Mapbox</w:t>
+      </w:r>
+      <w:proofErr w:type="spellEnd"/>
+      <w:r>
+        <w:t xml:space="preserve">, OpenStreetMap) and confirm the database type for geospatial </w:t>
       </w:r>
       <w:r>
         <w:t>and</w:t>
@@ -358,13 +257,7 @@
     </w:p>
     <w:p>
       <w:r>
-        <w:t xml:space="preserve">• </w:t>
-      </w:r>
-      <w:r>
-        <w:t>N/A</w:t>
-      </w:r>
-      <w:r>
-        <w:t xml:space="preserve"> </w:t>
+        <w:t xml:space="preserve">• N/A </w:t>
       </w:r>
     </w:p>
     <w:p>
@@ -377,18 +270,10 @@
     </w:p>
     <w:p>
       <w:r>
-        <w:t xml:space="preserve">Date &amp; Time: </w:t>
-      </w:r>
-      <w:r>
-        <w:t>Saturday</w:t>
-      </w:r>
-      <w:r>
-        <w:t xml:space="preserve"> </w:t>
-      </w:r>
-      <w:r>
-        <w:t>afternoon</w:t>
+        <w:t>Date &amp; Time: Saturday afternoon</w:t>
       </w:r>
     </w:p>
+    <w:p/>
     <w:sectPr>
       <w:pgSz w:w="12240" w:h="15840"/>
       <w:pgMar w:top="1440" w:right="1800" w:bottom="1440" w:left="1800" w:header="720" w:footer="720" w:gutter="0"/>

</xml_diff>